<commit_message>
Refactored a bit for publications
</commit_message>
<xml_diff>
--- a/Nicholas Petosa Resume.docx
+++ b/Nicholas Petosa Resume.docx
@@ -1018,15 +1018,7 @@
               <w:rPr>
                 <w:sz w:val="20"/>
               </w:rPr>
-              <w:t xml:space="preserve"> a deep</w:t>
-            </w:r>
-            <w:bookmarkStart w:id="0" w:name="_GoBack"/>
-            <w:bookmarkEnd w:id="0"/>
-            <w:r>
-              <w:rPr>
-                <w:sz w:val="20"/>
-              </w:rPr>
-              <w:t xml:space="preserve"> LSTM</w:t>
+              <w:t xml:space="preserve"> a deep LSTM</w:t>
             </w:r>
             <w:r>
               <w:rPr>
@@ -1731,17 +1723,30 @@
                 <w:sz w:val="20"/>
                 <w:szCs w:val="20"/>
               </w:rPr>
-              <w:t xml:space="preserve"> deep </w:t>
-            </w:r>
-            <w:r>
-              <w:t>learning</w:t>
-            </w:r>
-            <w:r>
-              <w:rPr>
-                <w:sz w:val="20"/>
-                <w:szCs w:val="20"/>
-              </w:rPr>
-              <w:t xml:space="preserve"> for quantitative finance under Dr. Tucker Balch, focus</w:t>
+              <w:t xml:space="preserve"> d</w:t>
+            </w:r>
+            <w:r>
+              <w:rPr>
+                <w:sz w:val="20"/>
+                <w:szCs w:val="20"/>
+              </w:rPr>
+              <w:t>eep learning for</w:t>
+            </w:r>
+            <w:r>
+              <w:rPr>
+                <w:sz w:val="20"/>
+                <w:szCs w:val="20"/>
+              </w:rPr>
+              <w:t xml:space="preserve"> quantitativ</w:t>
+            </w:r>
+            <w:bookmarkStart w:id="0" w:name="_GoBack"/>
+            <w:bookmarkEnd w:id="0"/>
+            <w:r>
+              <w:rPr>
+                <w:sz w:val="20"/>
+                <w:szCs w:val="20"/>
+              </w:rPr>
+              <w:t>e finance under Dr. Tucker Balch, focus</w:t>
             </w:r>
             <w:r>
               <w:rPr>
@@ -1849,7 +1854,7 @@
             <w:tcW w:w="11180" w:type="dxa"/>
             <w:gridSpan w:val="2"/>
             <w:tcBorders>
-              <w:bottom w:val="single" w:sz="4" w:space="0" w:color="auto"/>
+              <w:bottom w:val="single" w:sz="8" w:space="0" w:color="auto"/>
             </w:tcBorders>
           </w:tcPr>
           <w:p>
@@ -1884,7 +1889,7 @@
             <w:tcW w:w="11180" w:type="dxa"/>
             <w:gridSpan w:val="2"/>
             <w:tcBorders>
-              <w:top w:val="single" w:sz="4" w:space="0" w:color="auto"/>
+              <w:top w:val="single" w:sz="8" w:space="0" w:color="auto"/>
             </w:tcBorders>
           </w:tcPr>
           <w:p>
@@ -1907,7 +1912,7 @@
           <w:jc w:val="left"/>
         </w:tblPrEx>
         <w:trPr>
-          <w:trHeight w:val="675"/>
+          <w:trHeight w:val="702"/>
         </w:trPr>
         <w:tc>
           <w:tcPr>
@@ -1953,22 +1958,29 @@
                 <w:b/>
                 <w:i/>
               </w:rPr>
+              <w:t xml:space="preserve"> </w:t>
+            </w:r>
+            <w:r>
+              <w:rPr>
+                <w:b/>
+              </w:rPr>
+              <w:t>(2019)</w:t>
+            </w:r>
+            <w:r>
+              <w:rPr>
+                <w:b/>
+                <w:i/>
+              </w:rPr>
               <w:tab/>
             </w:r>
-            <w:proofErr w:type="spellStart"/>
-            <w:r>
-              <w:rPr>
-                <w:u w:val="single"/>
-              </w:rPr>
-              <w:t>arxiv</w:t>
-            </w:r>
-            <w:proofErr w:type="spellEnd"/>
-            <w:r>
-              <w:rPr>
-                <w:u w:val="single"/>
-              </w:rPr>
-              <w:t xml:space="preserve"> link</w:t>
-            </w:r>
+            <w:hyperlink r:id="rId11" w:history="1">
+              <w:r>
+                <w:rPr>
+                  <w:rStyle w:val="Hyperlink"/>
+                </w:rPr>
+                <w:t>https://arxiv.org/abs/1910.13012</w:t>
+              </w:r>
+            </w:hyperlink>
           </w:p>
           <w:p>
             <w:pPr>
@@ -1992,7 +2004,7 @@
                 <w:sz w:val="20"/>
                 <w:szCs w:val="20"/>
               </w:rPr>
-              <w:t xml:space="preserve"> and Balch, T. (2019).</w:t>
+              <w:t xml:space="preserve"> and Balch, T.</w:t>
             </w:r>
           </w:p>
           <w:p>
@@ -2058,22 +2070,29 @@
                 <w:b/>
                 <w:i/>
               </w:rPr>
+              <w:t xml:space="preserve"> </w:t>
+            </w:r>
+            <w:r>
+              <w:rPr>
+                <w:b/>
+              </w:rPr>
+              <w:t>(2019)</w:t>
+            </w:r>
+            <w:r>
+              <w:rPr>
+                <w:b/>
+                <w:i/>
+              </w:rPr>
               <w:tab/>
             </w:r>
-            <w:proofErr w:type="spellStart"/>
-            <w:r>
-              <w:rPr>
-                <w:u w:val="single"/>
-              </w:rPr>
-              <w:t>arxiv</w:t>
-            </w:r>
-            <w:proofErr w:type="spellEnd"/>
-            <w:r>
-              <w:rPr>
-                <w:u w:val="single"/>
-              </w:rPr>
-              <w:t xml:space="preserve"> link</w:t>
-            </w:r>
+            <w:hyperlink r:id="rId12" w:history="1">
+              <w:r>
+                <w:rPr>
+                  <w:rStyle w:val="Hyperlink"/>
+                </w:rPr>
+                <w:t>https://arxiv.org/abs/1912.04941</w:t>
+              </w:r>
+            </w:hyperlink>
           </w:p>
           <w:p>
             <w:pPr>
@@ -2132,7 +2151,7 @@
                 <w:sz w:val="20"/>
                 <w:szCs w:val="20"/>
               </w:rPr>
-              <w:t>, D., Veloso, M. and Balch, T. (2019).</w:t>
+              <w:t>, D., Veloso, M. and Balch, T.</w:t>
             </w:r>
           </w:p>
           <w:p>
@@ -2252,7 +2271,7 @@
                 <w:sz w:val="20"/>
               </w:rPr>
             </w:pPr>
-            <w:hyperlink r:id="rId11" w:history="1">
+            <w:hyperlink r:id="rId13" w:history="1">
               <w:r>
                 <w:rPr>
                   <w:rStyle w:val="Hyperlink"/>
@@ -2452,7 +2471,7 @@
               </w:rPr>
               <w:t xml:space="preserve">  </w:t>
             </w:r>
-            <w:hyperlink r:id="rId12" w:history="1">
+            <w:hyperlink r:id="rId14" w:history="1">
               <w:r>
                 <w:rPr>
                   <w:rStyle w:val="Hyperlink"/>
@@ -2521,7 +2540,7 @@
               </w:rPr>
               <w:t xml:space="preserve"> •  </w:t>
             </w:r>
-            <w:hyperlink r:id="rId13" w:history="1">
+            <w:hyperlink r:id="rId15" w:history="1">
               <w:r>
                 <w:rPr>
                   <w:rStyle w:val="Hyperlink"/>
@@ -2795,7 +2814,7 @@
                 <w:sz w:val="20"/>
                 <w:szCs w:val="20"/>
               </w:rPr>
-              <w:t xml:space="preserve">, TensorFlow, CNTK, d3.js, </w:t>
+              <w:t xml:space="preserve">, TensorFlow, d3.js, </w:t>
             </w:r>
             <w:proofErr w:type="spellStart"/>
             <w:r>
@@ -3808,6 +3827,7 @@
   <w:style w:type="character" w:default="1" w:styleId="DefaultParagraphFont">
     <w:name w:val="Default Paragraph Font"/>
     <w:uiPriority w:val="1"/>
+    <w:semiHidden/>
     <w:unhideWhenUsed/>
   </w:style>
   <w:style w:type="table" w:default="1" w:styleId="TableNormal">
@@ -4285,7 +4305,7 @@
 </file>
 
 <file path=customXml/itemProps1.xml><?xml version="1.0" encoding="utf-8"?>
-<ds:datastoreItem xmlns:ds="http://schemas.openxmlformats.org/officeDocument/2006/customXml" ds:itemID="{87178D3C-D371-49A4-8620-A79ECC627160}">
+<ds:datastoreItem xmlns:ds="http://schemas.openxmlformats.org/officeDocument/2006/customXml" ds:itemID="{06A23E8C-13D9-4E90-BAF7-DD556804B94B}">
   <ds:schemaRefs>
     <ds:schemaRef ds:uri="http://schemas.openxmlformats.org/officeDocument/2006/bibliography"/>
   </ds:schemaRefs>

</xml_diff>